<commit_message>
feat: expand styles in styles_template.docx
</commit_message>
<xml_diff>
--- a/inst/template/styles_template.docx
+++ b/inst/template/styles_template.docx
@@ -7,7 +7,6 @@
       <w:pgSz w:w="12240" w:h="15840"/>
       <w:pgMar w:top="1440" w:right="1440" w:bottom="1440" w:left="1440" w:header="720" w:footer="720" w:gutter="0"/>
       <w:cols w:space="720"/>
-      <w:docGrid w:linePitch="360"/>
     </w:sectPr>
   </w:body>
 </w:document>
@@ -203,6 +202,83 @@
     </w:lvl>
   </w:abstractNum>
   <w:abstractNum w:abstractNumId="10" w15:restartNumberingAfterBreak="0">
+    <w:nsid w:val="0000A990"/>
+    <w:multiLevelType w:val="multilevel"/>
+    <w:tmpl w:val="CA026418"/>
+    <w:lvl w:ilvl="0">
+      <w:numFmt w:val="bullet"/>
+      <w:lvlText w:val=" "/>
+      <w:lvlJc w:val="left"/>
+      <w:pPr>
+        <w:ind w:left="720" w:hanging="480"/>
+      </w:pPr>
+    </w:lvl>
+    <w:lvl w:ilvl="1">
+      <w:numFmt w:val="bullet"/>
+      <w:lvlText w:val=" "/>
+      <w:lvlJc w:val="left"/>
+      <w:pPr>
+        <w:ind w:left="1440" w:hanging="480"/>
+      </w:pPr>
+    </w:lvl>
+    <w:lvl w:ilvl="2">
+      <w:numFmt w:val="bullet"/>
+      <w:lvlText w:val=" "/>
+      <w:lvlJc w:val="left"/>
+      <w:pPr>
+        <w:ind w:left="2160" w:hanging="480"/>
+      </w:pPr>
+    </w:lvl>
+    <w:lvl w:ilvl="3">
+      <w:numFmt w:val="bullet"/>
+      <w:lvlText w:val=" "/>
+      <w:lvlJc w:val="left"/>
+      <w:pPr>
+        <w:ind w:left="2880" w:hanging="480"/>
+      </w:pPr>
+    </w:lvl>
+    <w:lvl w:ilvl="4">
+      <w:numFmt w:val="bullet"/>
+      <w:lvlText w:val=" "/>
+      <w:lvlJc w:val="left"/>
+      <w:pPr>
+        <w:ind w:left="3600" w:hanging="480"/>
+      </w:pPr>
+    </w:lvl>
+    <w:lvl w:ilvl="5">
+      <w:numFmt w:val="bullet"/>
+      <w:lvlText w:val=" "/>
+      <w:lvlJc w:val="left"/>
+      <w:pPr>
+        <w:ind w:left="4320" w:hanging="480"/>
+      </w:pPr>
+    </w:lvl>
+    <w:lvl w:ilvl="6">
+      <w:numFmt w:val="bullet"/>
+      <w:lvlText w:val=" "/>
+      <w:lvlJc w:val="left"/>
+      <w:pPr>
+        <w:ind w:left="5040" w:hanging="480"/>
+      </w:pPr>
+    </w:lvl>
+    <w:lvl w:ilvl="7">
+      <w:numFmt w:val="bullet"/>
+      <w:lvlText w:val=" "/>
+      <w:lvlJc w:val="left"/>
+      <w:pPr>
+        <w:ind w:left="5760" w:hanging="480"/>
+      </w:pPr>
+    </w:lvl>
+    <w:lvl w:ilvl="8">
+      <w:numFmt w:val="bullet"/>
+      <w:lvlText w:val=" "/>
+      <w:lvlJc w:val="left"/>
+      <w:pPr>
+        <w:ind w:left="6480" w:hanging="480"/>
+      </w:pPr>
+    </w:lvl>
+  </w:abstractNum>
+  <w:abstractNum w:abstractNumId="11" w15:restartNumberingAfterBreak="0">
     <w:nsid w:val="18633108"/>
     <w:multiLevelType w:val="hybridMultilevel"/>
     <w:tmpl w:val="550C3D38"/>
@@ -315,7 +391,7 @@
       </w:rPr>
     </w:lvl>
   </w:abstractNum>
-  <w:abstractNum w:abstractNumId="11" w15:restartNumberingAfterBreak="0">
+  <w:abstractNum w:abstractNumId="12" w15:restartNumberingAfterBreak="0">
     <w:nsid w:val="3E2A1C08"/>
     <w:multiLevelType w:val="multilevel"/>
     <w:tmpl w:val="55700A38"/>
@@ -429,8 +505,121 @@
       </w:rPr>
     </w:lvl>
   </w:abstractNum>
+  <w:abstractNum w:abstractNumId="13" w15:restartNumberingAfterBreak="0">
+    <w:nsid w:val="7A0B5124"/>
+    <w:multiLevelType w:val="hybridMultilevel"/>
+    <w:tmpl w:val="9092A456"/>
+    <w:lvl w:ilvl="0" w:tplc="0CB84168">
+      <w:start w:val="1"/>
+      <w:numFmt w:val="bullet"/>
+      <w:lvlText w:val=""/>
+      <w:lvlJc w:val="left"/>
+      <w:pPr>
+        <w:ind w:left="720" w:hanging="360"/>
+      </w:pPr>
+      <w:rPr>
+        <w:rFonts w:ascii="Symbol" w:hAnsi="Symbol" w:hint="default"/>
+      </w:rPr>
+    </w:lvl>
+    <w:lvl w:ilvl="1" w:tplc="A41657B0">
+      <w:start w:val="1"/>
+      <w:numFmt w:val="bullet"/>
+      <w:lvlText w:val="o"/>
+      <w:lvlJc w:val="left"/>
+      <w:pPr>
+        <w:ind w:left="1440" w:hanging="360"/>
+      </w:pPr>
+      <w:rPr>
+        <w:rFonts w:ascii="Courier New" w:hAnsi="Courier New" w:hint="default"/>
+      </w:rPr>
+    </w:lvl>
+    <w:lvl w:ilvl="2" w:tplc="812E6938">
+      <w:start w:val="1"/>
+      <w:numFmt w:val="bullet"/>
+      <w:lvlText w:val=""/>
+      <w:lvlJc w:val="left"/>
+      <w:pPr>
+        <w:ind w:left="2160" w:hanging="360"/>
+      </w:pPr>
+      <w:rPr>
+        <w:rFonts w:ascii="Wingdings" w:hAnsi="Wingdings" w:hint="default"/>
+      </w:rPr>
+    </w:lvl>
+    <w:lvl w:ilvl="3" w:tplc="10222806">
+      <w:start w:val="1"/>
+      <w:numFmt w:val="bullet"/>
+      <w:lvlText w:val=""/>
+      <w:lvlJc w:val="left"/>
+      <w:pPr>
+        <w:ind w:left="2880" w:hanging="360"/>
+      </w:pPr>
+      <w:rPr>
+        <w:rFonts w:ascii="Symbol" w:hAnsi="Symbol" w:hint="default"/>
+      </w:rPr>
+    </w:lvl>
+    <w:lvl w:ilvl="4" w:tplc="BCAA630A">
+      <w:start w:val="1"/>
+      <w:numFmt w:val="bullet"/>
+      <w:lvlText w:val="o"/>
+      <w:lvlJc w:val="left"/>
+      <w:pPr>
+        <w:ind w:left="3600" w:hanging="360"/>
+      </w:pPr>
+      <w:rPr>
+        <w:rFonts w:ascii="Courier New" w:hAnsi="Courier New" w:hint="default"/>
+      </w:rPr>
+    </w:lvl>
+    <w:lvl w:ilvl="5" w:tplc="099629AE">
+      <w:start w:val="1"/>
+      <w:numFmt w:val="bullet"/>
+      <w:lvlText w:val=""/>
+      <w:lvlJc w:val="left"/>
+      <w:pPr>
+        <w:ind w:left="4320" w:hanging="360"/>
+      </w:pPr>
+      <w:rPr>
+        <w:rFonts w:ascii="Wingdings" w:hAnsi="Wingdings" w:hint="default"/>
+      </w:rPr>
+    </w:lvl>
+    <w:lvl w:ilvl="6" w:tplc="53A8BED4">
+      <w:start w:val="1"/>
+      <w:numFmt w:val="bullet"/>
+      <w:lvlText w:val=""/>
+      <w:lvlJc w:val="left"/>
+      <w:pPr>
+        <w:ind w:left="5040" w:hanging="360"/>
+      </w:pPr>
+      <w:rPr>
+        <w:rFonts w:ascii="Symbol" w:hAnsi="Symbol" w:hint="default"/>
+      </w:rPr>
+    </w:lvl>
+    <w:lvl w:ilvl="7" w:tplc="6E08BB02">
+      <w:start w:val="1"/>
+      <w:numFmt w:val="bullet"/>
+      <w:lvlText w:val="o"/>
+      <w:lvlJc w:val="left"/>
+      <w:pPr>
+        <w:ind w:left="5760" w:hanging="360"/>
+      </w:pPr>
+      <w:rPr>
+        <w:rFonts w:ascii="Courier New" w:hAnsi="Courier New" w:hint="default"/>
+      </w:rPr>
+    </w:lvl>
+    <w:lvl w:ilvl="8" w:tplc="E07C98AC">
+      <w:start w:val="1"/>
+      <w:numFmt w:val="bullet"/>
+      <w:lvlText w:val=""/>
+      <w:lvlJc w:val="left"/>
+      <w:pPr>
+        <w:ind w:left="6480" w:hanging="360"/>
+      </w:pPr>
+      <w:rPr>
+        <w:rFonts w:ascii="Wingdings" w:hAnsi="Wingdings" w:hint="default"/>
+      </w:rPr>
+    </w:lvl>
+  </w:abstractNum>
   <w:num w:numId="1" w16cid:durableId="786510270">
-    <w:abstractNumId w:val="11"/>
+    <w:abstractNumId w:val="12"/>
   </w:num>
   <w:num w:numId="2" w16cid:durableId="393090881">
     <w:abstractNumId w:val="0"/>
@@ -544,7 +733,7 @@
     <w:abstractNumId w:val="7"/>
   </w:num>
   <w:num w:numId="39" w16cid:durableId="470900482">
-    <w:abstractNumId w:val="10"/>
+    <w:abstractNumId w:val="11"/>
   </w:num>
   <w:num w:numId="40" w16cid:durableId="189420808">
     <w:abstractNumId w:val="0"/>
@@ -833,6 +1022,12 @@
   </w:num>
   <w:num w:numId="135" w16cid:durableId="794761406">
     <w:abstractNumId w:val="7"/>
+  </w:num>
+  <w:num w:numId="136" w16cid:durableId="112990946">
+    <w:abstractNumId w:val="13"/>
+  </w:num>
+  <w:num w:numId="137" w16cid:durableId="1643844668">
+    <w:abstractNumId w:val="10"/>
   </w:num>
 </w:numbering>
 </file>
@@ -929,7 +1124,7 @@
     <w:lsdException w:name="Message Header" w:semiHidden="1" w:unhideWhenUsed="1"/>
     <w:lsdException w:name="Subtitle" w:uiPriority="11" w:qFormat="1"/>
     <w:lsdException w:name="Salutation" w:semiHidden="1" w:unhideWhenUsed="1"/>
-    <w:lsdException w:name="Date" w:semiHidden="1" w:unhideWhenUsed="1"/>
+    <w:lsdException w:name="Date" w:semiHidden="1" w:uiPriority="0" w:unhideWhenUsed="1" w:qFormat="1"/>
     <w:lsdException w:name="Body Text First Indent" w:semiHidden="1" w:unhideWhenUsed="1"/>
     <w:lsdException w:name="Body Text First Indent 2" w:semiHidden="1" w:unhideWhenUsed="1"/>
     <w:lsdException w:name="Note Heading" w:semiHidden="1" w:unhideWhenUsed="1"/>
@@ -1010,7 +1205,7 @@
     <w:lsdException w:name="Table Grid" w:uiPriority="39"/>
     <w:lsdException w:name="Table Theme" w:semiHidden="1" w:unhideWhenUsed="1"/>
     <w:lsdException w:name="Placeholder Text" w:semiHidden="1"/>
-    <w:lsdException w:name="No Spacing" w:uiPriority="1" w:qFormat="1"/>
+    <w:lsdException w:name="No Spacing" w:uiPriority="0" w:qFormat="1"/>
     <w:lsdException w:name="Light Shading" w:uiPriority="60"/>
     <w:lsdException w:name="Light List" w:uiPriority="61"/>
     <w:lsdException w:name="Light Grid" w:uiPriority="62"/>
@@ -1118,7 +1313,7 @@
     <w:lsdException w:name="Subtle Reference" w:uiPriority="31" w:qFormat="1"/>
     <w:lsdException w:name="Intense Reference" w:uiPriority="32" w:qFormat="1"/>
     <w:lsdException w:name="Book Title" w:uiPriority="33" w:qFormat="1"/>
-    <w:lsdException w:name="Bibliography" w:semiHidden="1" w:uiPriority="37" w:unhideWhenUsed="1"/>
+    <w:lsdException w:name="Bibliography" w:semiHidden="1" w:uiPriority="0" w:unhideWhenUsed="1" w:qFormat="1"/>
     <w:lsdException w:name="TOC Heading" w:semiHidden="1" w:uiPriority="39" w:unhideWhenUsed="1" w:qFormat="1"/>
     <w:lsdException w:name="Plain Table 1" w:uiPriority="41"/>
     <w:lsdException w:name="Plain Table 2" w:uiPriority="42"/>
@@ -1825,7 +2020,6 @@
   </w:style>
   <w:style w:type="paragraph" w:styleId="NoSpacing">
     <w:name w:val="No Spacing"/>
-    <w:uiPriority w:val="1"/>
     <w:qFormat/>
     <w:rsid w:val="00592032"/>
   </w:style>
@@ -1963,6 +2157,256 @@
       <w:iCs/>
       <w:color w:val="4472C4" w:themeColor="accent1"/>
     </w:rPr>
+  </w:style>
+  <w:style w:type="paragraph" w:customStyle="1" w:styleId="DefinitionTerm">
+    <w:name w:val="Definition Term"/>
+    <w:basedOn w:val="Normal"/>
+    <w:next w:val="Definition"/>
+    <w:qFormat/>
+    <w:rsid w:val="00292051"/>
+    <w:rPr>
+      <w:b/>
+      <w:bCs/>
+    </w:rPr>
+  </w:style>
+  <w:style w:type="paragraph" w:customStyle="1" w:styleId="Definition">
+    <w:name w:val="Definition"/>
+    <w:basedOn w:val="DefinitionTerm"/>
+    <w:qFormat/>
+    <w:rsid w:val="00292051"/>
+    <w:pPr>
+      <w:ind w:left="720"/>
+    </w:pPr>
+    <w:rPr>
+      <w:b w:val="0"/>
+    </w:rPr>
+  </w:style>
+  <w:style w:type="paragraph" w:customStyle="1" w:styleId="Abstract">
+    <w:name w:val="Abstract"/>
+    <w:basedOn w:val="Normal"/>
+    <w:qFormat/>
+    <w:rsid w:val="00292051"/>
+    <w:rPr>
+      <w:sz w:val="22"/>
+      <w:szCs w:val="22"/>
+    </w:rPr>
+  </w:style>
+  <w:style w:type="paragraph" w:customStyle="1" w:styleId="TableCaption">
+    <w:name w:val="Table Caption"/>
+    <w:basedOn w:val="Caption"/>
+    <w:next w:val="Normal"/>
+    <w:qFormat/>
+    <w:rsid w:val="00292051"/>
+    <w:rPr>
+      <w:i w:val="0"/>
+      <w:iCs w:val="0"/>
+    </w:rPr>
+  </w:style>
+  <w:style w:type="paragraph" w:customStyle="1" w:styleId="ImageCaption">
+    <w:name w:val="Image Caption"/>
+    <w:basedOn w:val="Caption"/>
+    <w:next w:val="Normal"/>
+    <w:qFormat/>
+    <w:rsid w:val="00292051"/>
+    <w:rPr>
+      <w:b/>
+      <w:bCs/>
+      <w:i w:val="0"/>
+      <w:iCs w:val="0"/>
+    </w:rPr>
+  </w:style>
+  <w:style w:type="paragraph" w:customStyle="1" w:styleId="Compact">
+    <w:name w:val="Compact"/>
+    <w:basedOn w:val="Normal"/>
+    <w:qFormat/>
+    <w:rsid w:val="00292051"/>
+    <w:pPr>
+      <w:spacing w:line="216" w:lineRule="auto"/>
+    </w:pPr>
+  </w:style>
+  <w:style w:type="paragraph" w:customStyle="1" w:styleId="FirstParagraph">
+    <w:name w:val="First Paragraph"/>
+    <w:basedOn w:val="BodyText"/>
+    <w:next w:val="BodyText"/>
+    <w:qFormat/>
+    <w:rsid w:val="00FC643A"/>
+    <w:pPr>
+      <w:spacing w:before="180" w:after="180"/>
+    </w:pPr>
+    <w:rPr>
+      <w:kern w:val="0"/>
+      <w14:ligatures w14:val="none"/>
+    </w:rPr>
+  </w:style>
+  <w:style w:type="paragraph" w:customStyle="1" w:styleId="Author">
+    <w:name w:val="Author"/>
+    <w:next w:val="BodyText"/>
+    <w:qFormat/>
+    <w:rsid w:val="00FC643A"/>
+    <w:pPr>
+      <w:keepNext/>
+      <w:keepLines/>
+      <w:spacing w:after="200"/>
+      <w:jc w:val="center"/>
+    </w:pPr>
+    <w:rPr>
+      <w:kern w:val="0"/>
+      <w14:ligatures w14:val="none"/>
+    </w:rPr>
+  </w:style>
+  <w:style w:type="paragraph" w:styleId="Date">
+    <w:name w:val="Date"/>
+    <w:next w:val="BodyText"/>
+    <w:link w:val="DateChar"/>
+    <w:qFormat/>
+    <w:rsid w:val="00FC643A"/>
+    <w:pPr>
+      <w:keepNext/>
+      <w:keepLines/>
+      <w:spacing w:after="200"/>
+      <w:jc w:val="center"/>
+    </w:pPr>
+    <w:rPr>
+      <w:kern w:val="0"/>
+      <w14:ligatures w14:val="none"/>
+    </w:rPr>
+  </w:style>
+  <w:style w:type="character" w:customStyle="1" w:styleId="DateChar">
+    <w:name w:val="Date Char"/>
+    <w:basedOn w:val="DefaultParagraphFont"/>
+    <w:link w:val="Date"/>
+    <w:rsid w:val="00FC643A"/>
+    <w:rPr>
+      <w:kern w:val="0"/>
+      <w14:ligatures w14:val="none"/>
+    </w:rPr>
+  </w:style>
+  <w:style w:type="paragraph" w:customStyle="1" w:styleId="AbstractTitle">
+    <w:name w:val="Abstract Title"/>
+    <w:basedOn w:val="Normal"/>
+    <w:next w:val="Abstract"/>
+    <w:qFormat/>
+    <w:rsid w:val="00FC643A"/>
+    <w:pPr>
+      <w:keepNext/>
+      <w:keepLines/>
+      <w:spacing w:before="300"/>
+      <w:jc w:val="center"/>
+    </w:pPr>
+    <w:rPr>
+      <w:b/>
+      <w:color w:val="345A8A"/>
+      <w:kern w:val="0"/>
+      <w:sz w:val="20"/>
+      <w:szCs w:val="20"/>
+      <w14:ligatures w14:val="none"/>
+    </w:rPr>
+  </w:style>
+  <w:style w:type="paragraph" w:styleId="Bibliography">
+    <w:name w:val="Bibliography"/>
+    <w:basedOn w:val="Normal"/>
+    <w:qFormat/>
+    <w:rsid w:val="00FC643A"/>
+    <w:pPr>
+      <w:spacing w:after="200"/>
+    </w:pPr>
+    <w:rPr>
+      <w:kern w:val="0"/>
+      <w14:ligatures w14:val="none"/>
+    </w:rPr>
+  </w:style>
+  <w:style w:type="paragraph" w:customStyle="1" w:styleId="CaptionedFigure">
+    <w:name w:val="Captioned Figure"/>
+    <w:basedOn w:val="Normal"/>
+    <w:rsid w:val="00FC643A"/>
+    <w:pPr>
+      <w:keepNext/>
+      <w:spacing w:after="200"/>
+    </w:pPr>
+    <w:rPr>
+      <w:kern w:val="0"/>
+      <w14:ligatures w14:val="none"/>
+    </w:rPr>
+  </w:style>
+  <w:style w:type="paragraph" w:customStyle="1" w:styleId="paragraph">
+    <w:name w:val="paragraph"/>
+    <w:basedOn w:val="Normal"/>
+    <w:rsid w:val="00FC643A"/>
+    <w:pPr>
+      <w:spacing w:before="100" w:beforeAutospacing="1" w:after="100" w:afterAutospacing="1"/>
+    </w:pPr>
+    <w:rPr>
+      <w:rFonts w:ascii="Times New Roman" w:eastAsia="Times New Roman" w:hAnsi="Times New Roman" w:cs="Times New Roman"/>
+      <w:kern w:val="0"/>
+      <w14:ligatures w14:val="none"/>
+    </w:rPr>
+  </w:style>
+  <w:style w:type="character" w:customStyle="1" w:styleId="normaltextrun">
+    <w:name w:val="normaltextrun"/>
+    <w:basedOn w:val="DefaultParagraphFont"/>
+    <w:rsid w:val="00FC643A"/>
+  </w:style>
+  <w:style w:type="character" w:customStyle="1" w:styleId="eop">
+    <w:name w:val="eop"/>
+    <w:basedOn w:val="DefaultParagraphFont"/>
+    <w:rsid w:val="00FC643A"/>
+  </w:style>
+  <w:style w:type="paragraph" w:styleId="BodyText">
+    <w:name w:val="Body Text"/>
+    <w:basedOn w:val="Normal"/>
+    <w:link w:val="BodyTextChar"/>
+    <w:uiPriority w:val="99"/>
+    <w:semiHidden/>
+    <w:unhideWhenUsed/>
+    <w:rsid w:val="00FC643A"/>
+    <w:pPr>
+      <w:spacing w:after="120"/>
+    </w:pPr>
+  </w:style>
+  <w:style w:type="character" w:customStyle="1" w:styleId="BodyTextChar">
+    <w:name w:val="Body Text Char"/>
+    <w:basedOn w:val="DefaultParagraphFont"/>
+    <w:link w:val="BodyText"/>
+    <w:uiPriority w:val="99"/>
+    <w:semiHidden/>
+    <w:rsid w:val="00FC643A"/>
+  </w:style>
+  <w:style w:type="table" w:customStyle="1" w:styleId="Table">
+    <w:name w:val="Table"/>
+    <w:semiHidden/>
+    <w:unhideWhenUsed/>
+    <w:qFormat/>
+    <w:rsid w:val="00FE25E7"/>
+    <w:pPr>
+      <w:spacing w:after="200"/>
+    </w:pPr>
+    <w:rPr>
+      <w:kern w:val="0"/>
+      <w14:ligatures w14:val="none"/>
+    </w:rPr>
+    <w:tblPr>
+      <w:tblInd w:w="0" w:type="dxa"/>
+      <w:tblCellMar>
+        <w:top w:w="0" w:type="dxa"/>
+        <w:left w:w="108" w:type="dxa"/>
+        <w:bottom w:w="0" w:type="dxa"/>
+        <w:right w:w="108" w:type="dxa"/>
+      </w:tblCellMar>
+    </w:tblPr>
+    <w:tblStylePr w:type="firstRow">
+      <w:tblPr>
+        <w:jc w:val="left"/>
+      </w:tblPr>
+      <w:trPr>
+        <w:jc w:val="left"/>
+      </w:trPr>
+      <w:tcPr>
+        <w:tcBorders>
+          <w:bottom w:val="single" w:sz="0" w:space="0" w:color="auto"/>
+        </w:tcBorders>
+        <w:vAlign w:val="bottom"/>
+      </w:tcPr>
+    </w:tblStylePr>
   </w:style>
 </w:styles>
 </file>

</xml_diff>

<commit_message>
Update styles_template.docx file to use Aptos fonts
</commit_message>
<xml_diff>
--- a/inst/template/styles_template.docx
+++ b/inst/template/styles_template.docx
@@ -1,8 +1,15 @@
 
 <file path=word/document.xml><?xml version="1.0" encoding="utf-8"?>
-<w:document xmlns:wpc="http://schemas.microsoft.com/office/word/2010/wordprocessingCanvas" xmlns:cx="http://schemas.microsoft.com/office/drawing/2014/chartex" xmlns:cx1="http://schemas.microsoft.com/office/drawing/2015/9/8/chartex" xmlns:cx2="http://schemas.microsoft.com/office/drawing/2015/10/21/chartex" xmlns:cx3="http://schemas.microsoft.com/office/drawing/2016/5/9/chartex" xmlns:cx4="http://schemas.microsoft.com/office/drawing/2016/5/10/chartex" xmlns:cx5="http://schemas.microsoft.com/office/drawing/2016/5/11/chartex" xmlns:cx6="http://schemas.microsoft.com/office/drawing/2016/5/12/chartex" xmlns:cx7="http://schemas.microsoft.com/office/drawing/2016/5/13/chartex" xmlns:cx8="http://schemas.microsoft.com/office/drawing/2016/5/14/chartex" xmlns:mc="http://schemas.openxmlformats.org/markup-compatibility/2006" xmlns:aink="http://schemas.microsoft.com/office/drawing/2016/ink" xmlns:am3d="http://schemas.microsoft.com/office/drawing/2017/model3d" xmlns:o="urn:schemas-microsoft-com:office:office" xmlns:oel="http://schemas.microsoft.com/office/2019/extlst" xmlns:r="http://schemas.openxmlformats.org/officeDocument/2006/relationships" xmlns:m="http://schemas.openxmlformats.org/officeDocument/2006/math" xmlns:v="urn:schemas-microsoft-com:vml" xmlns:wp14="http://schemas.microsoft.com/office/word/2010/wordprocessingDrawing" xmlns:wp="http://schemas.openxmlformats.org/drawingml/2006/wordprocessingDrawing" xmlns:w10="urn:schemas-microsoft-com:office:word" xmlns:w="http://schemas.openxmlformats.org/wordprocessingml/2006/main" xmlns:w14="http://schemas.microsoft.com/office/word/2010/wordml" xmlns:w15="http://schemas.microsoft.com/office/word/2012/wordml" xmlns:w16cex="http://schemas.microsoft.com/office/word/2018/wordml/cex" xmlns:w16cid="http://schemas.microsoft.com/office/word/2016/wordml/cid" xmlns:w16="http://schemas.microsoft.com/office/word/2018/wordml" xmlns:w16sdtdh="http://schemas.microsoft.com/office/word/2020/wordml/sdtdatahash" xmlns:w16se="http://schemas.microsoft.com/office/word/2015/wordml/symex" xmlns:wpg="http://schemas.microsoft.com/office/word/2010/wordprocessingGroup" xmlns:wpi="http://schemas.microsoft.com/office/word/2010/wordprocessingInk" xmlns:wne="http://schemas.microsoft.com/office/word/2006/wordml" xmlns:wps="http://schemas.microsoft.com/office/word/2010/wordprocessingShape" mc:Ignorable="w14 w15 w16se w16cid w16 w16cex w16sdtdh wp14">
+<w:document xmlns:wpc="http://schemas.microsoft.com/office/word/2010/wordprocessingCanvas" xmlns:cx="http://schemas.microsoft.com/office/drawing/2014/chartex" xmlns:cx1="http://schemas.microsoft.com/office/drawing/2015/9/8/chartex" xmlns:cx2="http://schemas.microsoft.com/office/drawing/2015/10/21/chartex" xmlns:cx3="http://schemas.microsoft.com/office/drawing/2016/5/9/chartex" xmlns:cx4="http://schemas.microsoft.com/office/drawing/2016/5/10/chartex" xmlns:cx5="http://schemas.microsoft.com/office/drawing/2016/5/11/chartex" xmlns:cx6="http://schemas.microsoft.com/office/drawing/2016/5/12/chartex" xmlns:cx7="http://schemas.microsoft.com/office/drawing/2016/5/13/chartex" xmlns:cx8="http://schemas.microsoft.com/office/drawing/2016/5/14/chartex" xmlns:mc="http://schemas.openxmlformats.org/markup-compatibility/2006" xmlns:aink="http://schemas.microsoft.com/office/drawing/2016/ink" xmlns:am3d="http://schemas.microsoft.com/office/drawing/2017/model3d" xmlns:o="urn:schemas-microsoft-com:office:office" xmlns:oel="http://schemas.microsoft.com/office/2019/extlst" xmlns:r="http://schemas.openxmlformats.org/officeDocument/2006/relationships" xmlns:m="http://schemas.openxmlformats.org/officeDocument/2006/math" xmlns:v="urn:schemas-microsoft-com:vml" xmlns:wp14="http://schemas.microsoft.com/office/word/2010/wordprocessingDrawing" xmlns:wp="http://schemas.openxmlformats.org/drawingml/2006/wordprocessingDrawing" xmlns:w10="urn:schemas-microsoft-com:office:word" xmlns:w="http://schemas.openxmlformats.org/wordprocessingml/2006/main" xmlns:w14="http://schemas.microsoft.com/office/word/2010/wordml" xmlns:w15="http://schemas.microsoft.com/office/word/2012/wordml" xmlns:w16cex="http://schemas.microsoft.com/office/word/2018/wordml/cex" xmlns:w16cid="http://schemas.microsoft.com/office/word/2016/wordml/cid" xmlns:w16="http://schemas.microsoft.com/office/word/2018/wordml" xmlns:w16du="http://schemas.microsoft.com/office/word/2023/wordml/word16du" xmlns:w16sdtdh="http://schemas.microsoft.com/office/word/2020/wordml/sdtdatahash" xmlns:w16se="http://schemas.microsoft.com/office/word/2015/wordml/symex" xmlns:wpg="http://schemas.microsoft.com/office/word/2010/wordprocessingGroup" xmlns:wpi="http://schemas.microsoft.com/office/word/2010/wordprocessingInk" xmlns:wne="http://schemas.microsoft.com/office/word/2006/wordml" xmlns:wps="http://schemas.microsoft.com/office/word/2010/wordprocessingShape" mc:Ignorable="w14 w15 w16se w16cid w16 w16cex w16sdtdh w16du wp14">
   <w:body>
-    <w:p/>
+    <w:p>
+      <w:pPr>
+        <w:rPr>
+          <w:rStyle w:val="Emoji"/>
+          <w:rFonts w:asciiTheme="minorHAnsi" w:hAnsiTheme="minorHAnsi" w:cstheme="minorBidi"/>
+        </w:rPr>
+      </w:pPr>
+    </w:p>
     <w:sectPr>
       <w:pgSz w:w="12240" w:h="15840"/>
       <w:pgMar w:top="1440" w:right="1440" w:bottom="1440" w:left="1440" w:header="720" w:footer="720" w:gutter="0"/>
@@ -13,7 +20,7 @@
 </file>
 
 <file path=word/numbering.xml><?xml version="1.0" encoding="utf-8"?>
-<w:numbering xmlns:wpc="http://schemas.microsoft.com/office/word/2010/wordprocessingCanvas" xmlns:cx="http://schemas.microsoft.com/office/drawing/2014/chartex" xmlns:cx1="http://schemas.microsoft.com/office/drawing/2015/9/8/chartex" xmlns:cx2="http://schemas.microsoft.com/office/drawing/2015/10/21/chartex" xmlns:cx3="http://schemas.microsoft.com/office/drawing/2016/5/9/chartex" xmlns:cx4="http://schemas.microsoft.com/office/drawing/2016/5/10/chartex" xmlns:cx5="http://schemas.microsoft.com/office/drawing/2016/5/11/chartex" xmlns:cx6="http://schemas.microsoft.com/office/drawing/2016/5/12/chartex" xmlns:cx7="http://schemas.microsoft.com/office/drawing/2016/5/13/chartex" xmlns:cx8="http://schemas.microsoft.com/office/drawing/2016/5/14/chartex" xmlns:mc="http://schemas.openxmlformats.org/markup-compatibility/2006" xmlns:aink="http://schemas.microsoft.com/office/drawing/2016/ink" xmlns:am3d="http://schemas.microsoft.com/office/drawing/2017/model3d" xmlns:o="urn:schemas-microsoft-com:office:office" xmlns:oel="http://schemas.microsoft.com/office/2019/extlst" xmlns:r="http://schemas.openxmlformats.org/officeDocument/2006/relationships" xmlns:m="http://schemas.openxmlformats.org/officeDocument/2006/math" xmlns:v="urn:schemas-microsoft-com:vml" xmlns:wp14="http://schemas.microsoft.com/office/word/2010/wordprocessingDrawing" xmlns:wp="http://schemas.openxmlformats.org/drawingml/2006/wordprocessingDrawing" xmlns:w10="urn:schemas-microsoft-com:office:word" xmlns:w="http://schemas.openxmlformats.org/wordprocessingml/2006/main" xmlns:w14="http://schemas.microsoft.com/office/word/2010/wordml" xmlns:w15="http://schemas.microsoft.com/office/word/2012/wordml" xmlns:w16cex="http://schemas.microsoft.com/office/word/2018/wordml/cex" xmlns:w16cid="http://schemas.microsoft.com/office/word/2016/wordml/cid" xmlns:w16="http://schemas.microsoft.com/office/word/2018/wordml" xmlns:w16sdtdh="http://schemas.microsoft.com/office/word/2020/wordml/sdtdatahash" xmlns:w16se="http://schemas.microsoft.com/office/word/2015/wordml/symex" xmlns:wpg="http://schemas.microsoft.com/office/word/2010/wordprocessingGroup" xmlns:wpi="http://schemas.microsoft.com/office/word/2010/wordprocessingInk" xmlns:wne="http://schemas.microsoft.com/office/word/2006/wordml" xmlns:wps="http://schemas.microsoft.com/office/word/2010/wordprocessingShape" mc:Ignorable="w14 w15 w16se w16cid w16 w16cex w16sdtdh wp14">
+<w:numbering xmlns:wpc="http://schemas.microsoft.com/office/word/2010/wordprocessingCanvas" xmlns:cx="http://schemas.microsoft.com/office/drawing/2014/chartex" xmlns:cx1="http://schemas.microsoft.com/office/drawing/2015/9/8/chartex" xmlns:cx2="http://schemas.microsoft.com/office/drawing/2015/10/21/chartex" xmlns:cx3="http://schemas.microsoft.com/office/drawing/2016/5/9/chartex" xmlns:cx4="http://schemas.microsoft.com/office/drawing/2016/5/10/chartex" xmlns:cx5="http://schemas.microsoft.com/office/drawing/2016/5/11/chartex" xmlns:cx6="http://schemas.microsoft.com/office/drawing/2016/5/12/chartex" xmlns:cx7="http://schemas.microsoft.com/office/drawing/2016/5/13/chartex" xmlns:cx8="http://schemas.microsoft.com/office/drawing/2016/5/14/chartex" xmlns:mc="http://schemas.openxmlformats.org/markup-compatibility/2006" xmlns:aink="http://schemas.microsoft.com/office/drawing/2016/ink" xmlns:am3d="http://schemas.microsoft.com/office/drawing/2017/model3d" xmlns:o="urn:schemas-microsoft-com:office:office" xmlns:oel="http://schemas.microsoft.com/office/2019/extlst" xmlns:r="http://schemas.openxmlformats.org/officeDocument/2006/relationships" xmlns:m="http://schemas.openxmlformats.org/officeDocument/2006/math" xmlns:v="urn:schemas-microsoft-com:vml" xmlns:wp14="http://schemas.microsoft.com/office/word/2010/wordprocessingDrawing" xmlns:wp="http://schemas.openxmlformats.org/drawingml/2006/wordprocessingDrawing" xmlns:w10="urn:schemas-microsoft-com:office:word" xmlns:w="http://schemas.openxmlformats.org/wordprocessingml/2006/main" xmlns:w14="http://schemas.microsoft.com/office/word/2010/wordml" xmlns:w15="http://schemas.microsoft.com/office/word/2012/wordml" xmlns:w16cex="http://schemas.microsoft.com/office/word/2018/wordml/cex" xmlns:w16cid="http://schemas.microsoft.com/office/word/2016/wordml/cid" xmlns:w16="http://schemas.microsoft.com/office/word/2018/wordml" xmlns:w16du="http://schemas.microsoft.com/office/word/2023/wordml/word16du" xmlns:w16sdtdh="http://schemas.microsoft.com/office/word/2020/wordml/sdtdatahash" xmlns:w16se="http://schemas.microsoft.com/office/word/2015/wordml/symex" xmlns:wpg="http://schemas.microsoft.com/office/word/2010/wordprocessingGroup" xmlns:wpi="http://schemas.microsoft.com/office/word/2010/wordprocessingInk" xmlns:wne="http://schemas.microsoft.com/office/word/2006/wordml" xmlns:wps="http://schemas.microsoft.com/office/word/2010/wordprocessingShape" mc:Ignorable="w14 w15 w16se w16cid w16 w16cex w16sdtdh w16du wp14">
   <w:abstractNum w:abstractNumId="0" w15:restartNumberingAfterBreak="0">
     <w:nsid w:val="FFFFFF7C"/>
     <w:multiLevelType w:val="singleLevel"/>
@@ -1033,7 +1040,7 @@
 </file>
 
 <file path=word/styles.xml><?xml version="1.0" encoding="utf-8"?>
-<w:styles xmlns:mc="http://schemas.openxmlformats.org/markup-compatibility/2006" xmlns:r="http://schemas.openxmlformats.org/officeDocument/2006/relationships" xmlns:w="http://schemas.openxmlformats.org/wordprocessingml/2006/main" xmlns:w14="http://schemas.microsoft.com/office/word/2010/wordml" xmlns:w15="http://schemas.microsoft.com/office/word/2012/wordml" xmlns:w16cex="http://schemas.microsoft.com/office/word/2018/wordml/cex" xmlns:w16cid="http://schemas.microsoft.com/office/word/2016/wordml/cid" xmlns:w16="http://schemas.microsoft.com/office/word/2018/wordml" xmlns:w16sdtdh="http://schemas.microsoft.com/office/word/2020/wordml/sdtdatahash" xmlns:w16se="http://schemas.microsoft.com/office/word/2015/wordml/symex" mc:Ignorable="w14 w15 w16se w16cid w16 w16cex w16sdtdh">
+<w:styles xmlns:mc="http://schemas.openxmlformats.org/markup-compatibility/2006" xmlns:r="http://schemas.openxmlformats.org/officeDocument/2006/relationships" xmlns:w="http://schemas.openxmlformats.org/wordprocessingml/2006/main" xmlns:w14="http://schemas.microsoft.com/office/word/2010/wordml" xmlns:w15="http://schemas.microsoft.com/office/word/2012/wordml" xmlns:w16cex="http://schemas.microsoft.com/office/word/2018/wordml/cex" xmlns:w16cid="http://schemas.microsoft.com/office/word/2016/wordml/cid" xmlns:w16="http://schemas.microsoft.com/office/word/2018/wordml" xmlns:w16du="http://schemas.microsoft.com/office/word/2023/wordml/word16du" xmlns:w16sdtdh="http://schemas.microsoft.com/office/word/2020/wordml/sdtdatahash" xmlns:w16se="http://schemas.microsoft.com/office/word/2015/wordml/symex" mc:Ignorable="w14 w15 w16se w16cid w16 w16cex w16sdtdh w16du">
   <w:docDefaults>
     <w:rPrDefault>
       <w:rPr>
@@ -2534,6 +2541,26 @@
       <w14:ligatures w14:val="none"/>
     </w:rPr>
   </w:style>
+  <w:style w:type="paragraph" w:styleId="NormalIndent">
+    <w:name w:val="Normal Indent"/>
+    <w:basedOn w:val="Normal"/>
+    <w:uiPriority w:val="99"/>
+    <w:unhideWhenUsed/>
+    <w:rsid w:val="0093115D"/>
+    <w:pPr>
+      <w:ind w:left="720"/>
+    </w:pPr>
+  </w:style>
+  <w:style w:type="character" w:styleId="PlaceholderText">
+    <w:name w:val="Placeholder Text"/>
+    <w:basedOn w:val="DefaultParagraphFont"/>
+    <w:uiPriority w:val="99"/>
+    <w:semiHidden/>
+    <w:rsid w:val="0093115D"/>
+    <w:rPr>
+      <w:color w:val="666666"/>
+    </w:rPr>
+  </w:style>
 </w:styles>
 </file>
 
@@ -2580,7 +2607,7 @@
     </a:clrScheme>
     <a:fontScheme name="Office">
       <a:majorFont>
-        <a:latin typeface="Calibri Light" panose="020F0302020204030204"/>
+        <a:latin typeface="Aptos Display" panose="02110004020202020204"/>
         <a:ea typeface=""/>
         <a:cs typeface=""/>
         <a:font script="Jpan" typeface="游ゴシック Light"/>
@@ -2632,7 +2659,7 @@
         <a:font script="Tfng" typeface="Ebrima"/>
       </a:majorFont>
       <a:minorFont>
-        <a:latin typeface="Calibri" panose="020F0502020204030204"/>
+        <a:latin typeface="Aptos" panose="02110004020202020204"/>
         <a:ea typeface=""/>
         <a:cs typeface=""/>
         <a:font script="Jpan" typeface="游明朝"/>

</xml_diff>